<commit_message>
Changes in MMH Doc
</commit_message>
<xml_diff>
--- a/Making More Health - Filter.docx
+++ b/Making More Health - Filter.docx
@@ -17,6 +17,15 @@
         </w:rPr>
         <w:t>Making More Health</w:t>
       </w:r>
+      <w:r>
+        <w:rPr>
+          <w:sz w:val="32"/>
+          <w:szCs w:val="32"/>
+        </w:rPr>
+        <w:t xml:space="preserve"> Part1</w:t>
+      </w:r>
+      <w:bookmarkStart w:id="0" w:name="_GoBack"/>
+      <w:bookmarkEnd w:id="0"/>
     </w:p>
     <w:p>
       <w:pPr>
@@ -419,7 +428,6 @@
           <w:u w:val="single"/>
         </w:rPr>
       </w:pPr>
-      <w:bookmarkStart w:id="0" w:name="_GoBack"/>
       <w:r>
         <w:rPr>
           <w:u w:val="single"/>
@@ -427,7 +435,6 @@
         <w:t>Try with the other option in the same category.</w:t>
       </w:r>
     </w:p>
-    <w:bookmarkEnd w:id="0"/>
     <w:p>
       <w:pPr>
         <w:ind w:left="360"/>

</xml_diff>

<commit_message>
Commit Changes of MMH Doc1
</commit_message>
<xml_diff>
--- a/Making More Health - Filter.docx
+++ b/Making More Health - Filter.docx
@@ -16,13 +16,6 @@
           <w:szCs w:val="32"/>
         </w:rPr>
         <w:t>Making More Health</w:t>
-      </w:r>
-      <w:r>
-        <w:rPr>
-          <w:sz w:val="32"/>
-          <w:szCs w:val="32"/>
-        </w:rPr>
-        <w:t xml:space="preserve"> Part1</w:t>
       </w:r>
       <w:bookmarkStart w:id="0" w:name="_GoBack"/>
       <w:bookmarkEnd w:id="0"/>

</xml_diff>

<commit_message>
Commit Changes in Doc
</commit_message>
<xml_diff>
--- a/Making More Health - Filter.docx
+++ b/Making More Health - Filter.docx
@@ -17,8 +17,6 @@
         </w:rPr>
         <w:t>Making More Health</w:t>
       </w:r>
-      <w:bookmarkStart w:id="0" w:name="_GoBack"/>
-      <w:bookmarkEnd w:id="0"/>
     </w:p>
     <w:p>
       <w:pPr>
@@ -120,7 +118,21 @@
         <w:rPr>
           <w:u w:val="single"/>
         </w:rPr>
-        <w:t>Please use below credential for the logins.</w:t>
+        <w:t xml:space="preserve">Please use below credential for the </w:t>
+      </w:r>
+      <w:r>
+        <w:rPr>
+          <w:u w:val="single"/>
+        </w:rPr>
+        <w:tab/>
+      </w:r>
+      <w:bookmarkStart w:id="0" w:name="_GoBack"/>
+      <w:bookmarkEnd w:id="0"/>
+      <w:r>
+        <w:rPr>
+          <w:u w:val="single"/>
+        </w:rPr>
+        <w:t>.</w:t>
       </w:r>
     </w:p>
     <w:p>

</xml_diff>